<commit_message>
Add proposed new matching mechanism and update code documentation
</commit_message>
<xml_diff>
--- a/Market design project.docx
+++ b/Market design project.docx
@@ -1446,6 +1446,33 @@
       <w:r>
         <w:t>, it still ensures all teachers have a room, and the school has functioned with this system for the past few years without any issues.</w:t>
       </w:r>
+    </w:p>
+    <w:p>
+      <w:r>
+        <w:br w:type="page"/>
+      </w:r>
+    </w:p>
+    <w:p>
+      <w:pPr>
+        <w:pStyle w:val="Heading2"/>
+      </w:pPr>
+      <w:r>
+        <w:lastRenderedPageBreak/>
+        <w:t>Proposed new matching mechanism</w:t>
+      </w:r>
+    </w:p>
+    <w:p>
+      <w:pPr>
+        <w:jc w:val="both"/>
+      </w:pPr>
+      <w:r>
+        <w:t xml:space="preserve">“You request my Classroom – If you’re bigger take it” </w:t>
+      </w:r>
+    </w:p>
+    <w:p>
+      <w:pPr>
+        <w:jc w:val="both"/>
+      </w:pPr>
     </w:p>
     <w:sectPr>
       <w:pgSz w:w="12240" w:h="15840"/>

</xml_diff>

<commit_message>
Enhance proposed matching system documentation with detailed algorithm description and properties
</commit_message>
<xml_diff>
--- a/Market design project.docx
+++ b/Market design project.docx
@@ -1458,22 +1458,294 @@
       </w:pPr>
       <w:r>
         <w:lastRenderedPageBreak/>
-        <w:t>Proposed new matching mechanism</w:t>
+        <w:t xml:space="preserve">Proposed Matching System </w:t>
+      </w:r>
+      <w:r>
+        <w:t xml:space="preserve">– Core System </w:t>
       </w:r>
     </w:p>
     <w:p>
       <w:pPr>
         <w:jc w:val="both"/>
       </w:pPr>
-      <w:r>
-        <w:t xml:space="preserve">“You request my Classroom – If you’re bigger take it” </w:t>
-      </w:r>
     </w:p>
     <w:p>
       <w:pPr>
         <w:jc w:val="both"/>
       </w:pPr>
-    </w:p>
+      <w:r>
+        <w:t xml:space="preserve">This Algorithm follows </w:t>
+      </w:r>
+      <w:r>
+        <w:t>the guidelines of a DA algorithm, professors and teaching assistants (here after “teachers”) submit there preferences, and the Classrooms have preferences based on the cohort size, and other factors the Registrar’s office finds important (for example, a reparation boosting the attractivity of teachers who were worst off last term/year).</w:t>
+      </w:r>
+    </w:p>
+    <w:p>
+      <w:pPr>
+        <w:pStyle w:val="ListParagraph"/>
+        <w:numPr>
+          <w:ilvl w:val="0"/>
+          <w:numId w:val="1"/>
+        </w:numPr>
+        <w:jc w:val="both"/>
+      </w:pPr>
+      <w:r>
+        <w:t>Teachers report their preferences over the different types of rooms available on campus, which can be based on multiple factors as explored earlier</w:t>
+      </w:r>
+    </w:p>
+    <w:p>
+      <w:pPr>
+        <w:pStyle w:val="ListParagraph"/>
+        <w:numPr>
+          <w:ilvl w:val="0"/>
+          <w:numId w:val="1"/>
+        </w:numPr>
+        <w:jc w:val="both"/>
+      </w:pPr>
+      <w:r>
+        <w:t xml:space="preserve">When the final cohort size are determined (one or two weeks before the start of the term), the algorithm is ran following </w:t>
+      </w:r>
+      <w:r>
+        <w:t>the Deference Acceptance method until everything is allocated</w:t>
+      </w:r>
+    </w:p>
+    <w:p>
+      <w:pPr>
+        <w:jc w:val="both"/>
+      </w:pPr>
+    </w:p>
+    <w:p>
+      <w:pPr>
+        <w:pStyle w:val="Heading2"/>
+      </w:pPr>
+      <w:r>
+        <w:t>Properties</w:t>
+      </w:r>
+    </w:p>
+    <w:p>
+      <w:pPr>
+        <w:pStyle w:val="Heading3"/>
+      </w:pPr>
+      <w:r>
+        <w:t xml:space="preserve">Strategy-proofness </w:t>
+      </w:r>
+    </w:p>
+    <w:p>
+      <w:pPr>
+        <w:jc w:val="both"/>
+      </w:pPr>
+      <w:r>
+        <w:t>Both the cohort size and the room size are final and are a given from the school system and registration. A buffer of 5 places to account for class switches can also be added to remove any idea of asking for a bigger room to account for this phenomenon.</w:t>
+      </w:r>
+    </w:p>
+    <w:p>
+      <w:pPr>
+        <w:jc w:val="both"/>
+      </w:pPr>
+      <w:r>
+        <w:t xml:space="preserve">The priority queue uses absolute size comparisons as well to remove any arbitrage or strategy possible </w:t>
+      </w:r>
+      <w:r>
+        <w:t>from</w:t>
+      </w:r>
+      <w:r>
+        <w:t xml:space="preserve"> efficiency ratio</w:t>
+      </w:r>
+      <w:r>
+        <w:t>s.</w:t>
+      </w:r>
+    </w:p>
+    <w:p>
+      <w:pPr>
+        <w:jc w:val="both"/>
+      </w:pPr>
+      <w:r>
+        <w:t>Deferred Acceptance is generally strategy proof for the proposing side, and here the rooms</w:t>
+      </w:r>
+      <w:r>
+        <w:t xml:space="preserve"> have no strategy as they are </w:t>
+      </w:r>
+      <w:r>
+        <w:t>based purely on an immutable physical characteristic</w:t>
+      </w:r>
+      <w:r>
+        <w:t>.</w:t>
+      </w:r>
+    </w:p>
+    <w:p>
+      <w:pPr>
+        <w:jc w:val="both"/>
+      </w:pPr>
+      <w:r>
+        <w:t xml:space="preserve">If we consider the teacher C. </w:t>
+      </w:r>
+      <w:r>
+        <w:t xml:space="preserve">Among the rooms where C fits (s ≤ capacity): </w:t>
+      </w:r>
+    </w:p>
+    <w:p>
+      <w:pPr>
+        <w:numPr>
+          <w:ilvl w:val="0"/>
+          <w:numId w:val="2"/>
+        </w:numPr>
+        <w:jc w:val="both"/>
+      </w:pPr>
+      <w:r>
+        <w:t>If C gets its kth choice by reporting truthfully</w:t>
+      </w:r>
+    </w:p>
+    <w:p>
+      <w:pPr>
+        <w:numPr>
+          <w:ilvl w:val="0"/>
+          <w:numId w:val="2"/>
+        </w:numPr>
+        <w:jc w:val="both"/>
+      </w:pPr>
+      <w:r>
+        <w:t xml:space="preserve">Listing a less preferred room earlier won't help because: </w:t>
+      </w:r>
+    </w:p>
+    <w:p>
+      <w:pPr>
+        <w:numPr>
+          <w:ilvl w:val="1"/>
+          <w:numId w:val="2"/>
+        </w:numPr>
+        <w:jc w:val="both"/>
+      </w:pPr>
+      <w:r>
+        <w:t>Either a larger course already has that room (and will keep it)</w:t>
+      </w:r>
+    </w:p>
+    <w:p>
+      <w:pPr>
+        <w:numPr>
+          <w:ilvl w:val="1"/>
+          <w:numId w:val="2"/>
+        </w:numPr>
+        <w:jc w:val="both"/>
+      </w:pPr>
+      <w:r>
+        <w:t>Or no larger course wants it (so C could have gotten it anyway)</w:t>
+      </w:r>
+    </w:p>
+    <w:p>
+      <w:pPr>
+        <w:numPr>
+          <w:ilvl w:val="0"/>
+          <w:numId w:val="2"/>
+        </w:numPr>
+        <w:jc w:val="both"/>
+      </w:pPr>
+      <w:r>
+        <w:t xml:space="preserve">Listing a more preferred room later won't help because: </w:t>
+      </w:r>
+    </w:p>
+    <w:p>
+      <w:pPr>
+        <w:numPr>
+          <w:ilvl w:val="1"/>
+          <w:numId w:val="2"/>
+        </w:numPr>
+        <w:jc w:val="both"/>
+      </w:pPr>
+      <w:r>
+        <w:t>If C could get a more preferred room, it would have gotten it by proposing earlier</w:t>
+      </w:r>
+    </w:p>
+    <w:p>
+      <w:pPr>
+        <w:pStyle w:val="Heading3"/>
+      </w:pPr>
+      <w:r>
+        <w:lastRenderedPageBreak/>
+        <w:t>Stability</w:t>
+      </w:r>
+    </w:p>
+    <w:p>
+      <w:pPr>
+        <w:ind w:firstLine="720"/>
+      </w:pPr>
+      <w:r>
+        <w:t xml:space="preserve">The system achieves stability through the properties of the </w:t>
+      </w:r>
+      <w:r>
+        <w:t xml:space="preserve">deferred acceptance structure, and both rooms and teachers have strict preferences. </w:t>
+      </w:r>
+    </w:p>
+    <w:p>
+      <w:r>
+        <w:t xml:space="preserve">No blocking pair can exist because: </w:t>
+      </w:r>
+    </w:p>
+    <w:p>
+      <w:pPr>
+        <w:pStyle w:val="ListParagraph"/>
+        <w:numPr>
+          <w:ilvl w:val="0"/>
+          <w:numId w:val="1"/>
+        </w:numPr>
+      </w:pPr>
+      <w:r>
+        <w:t>If teacher A prefers room X, it must have already proposed to it</w:t>
+      </w:r>
+    </w:p>
+    <w:p>
+      <w:pPr>
+        <w:pStyle w:val="ListParagraph"/>
+        <w:numPr>
+          <w:ilvl w:val="0"/>
+          <w:numId w:val="1"/>
+        </w:numPr>
+      </w:pPr>
+      <w:r>
+        <w:t>If room X didn’t accept A, it has a better-fitting teacher</w:t>
+      </w:r>
+    </w:p>
+    <w:p>
+      <w:pPr>
+        <w:pStyle w:val="ListParagraph"/>
+        <w:numPr>
+          <w:ilvl w:val="0"/>
+          <w:numId w:val="1"/>
+        </w:numPr>
+      </w:pPr>
+      <w:r>
+        <w:t>Therefore,  A and X would not agree to form a blocking pair</w:t>
+      </w:r>
+    </w:p>
+    <w:p>
+      <w:pPr>
+        <w:pStyle w:val="Heading3"/>
+      </w:pPr>
+      <w:r>
+        <w:t>Pareto Efficiency</w:t>
+      </w:r>
+    </w:p>
+    <w:p>
+      <w:pPr>
+        <w:ind w:firstLine="720"/>
+      </w:pPr>
+      <w:r>
+        <w:t xml:space="preserve">The system is pareto efficient as it continues until not further improvements are possible. Each teacher proposes to rooms in a strict preference order, and rooms accept the best-fitting teacher they’ve seen so far. Therefore, the final matching cannot be improved without making someone worse off. Moreover, the teacher proposing DA makes it optimal for teachers. </w:t>
+      </w:r>
+    </w:p>
+    <w:p>
+      <w:pPr>
+        <w:pStyle w:val="Heading3"/>
+      </w:pPr>
+      <w:r>
+        <w:t>Individual Rationality</w:t>
+      </w:r>
+    </w:p>
+    <w:p>
+      <w:r>
+        <w:t>This property is granted by respecting preference lists</w:t>
+      </w:r>
+    </w:p>
+    <w:p/>
     <w:sectPr>
       <w:pgSz w:w="12240" w:h="15840"/>
       <w:pgMar w:top="1440" w:right="1440" w:bottom="1440" w:left="1440" w:header="708" w:footer="708" w:gutter="0"/>
@@ -1487,6 +1759,155 @@
 <file path=word/numbering.xml><?xml version="1.0" encoding="utf-8"?>
 <w:numbering xmlns:wpc="http://schemas.microsoft.com/office/word/2010/wordprocessingCanvas" xmlns:cx="http://schemas.microsoft.com/office/drawing/2014/chartex" xmlns:cx1="http://schemas.microsoft.com/office/drawing/2015/9/8/chartex" xmlns:cx2="http://schemas.microsoft.com/office/drawing/2015/10/21/chartex" xmlns:cx3="http://schemas.microsoft.com/office/drawing/2016/5/9/chartex" xmlns:cx4="http://schemas.microsoft.com/office/drawing/2016/5/10/chartex" xmlns:cx5="http://schemas.microsoft.com/office/drawing/2016/5/11/chartex" xmlns:cx6="http://schemas.microsoft.com/office/drawing/2016/5/12/chartex" xmlns:cx7="http://schemas.microsoft.com/office/drawing/2016/5/13/chartex" xmlns:cx8="http://schemas.microsoft.com/office/drawing/2016/5/14/chartex" xmlns:mc="http://schemas.openxmlformats.org/markup-compatibility/2006" xmlns:aink="http://schemas.microsoft.com/office/drawing/2016/ink" xmlns:am3d="http://schemas.microsoft.com/office/drawing/2017/model3d" xmlns:o="urn:schemas-microsoft-com:office:office" xmlns:oel="http://schemas.microsoft.com/office/2019/extlst" xmlns:r="http://schemas.openxmlformats.org/officeDocument/2006/relationships" xmlns:m="http://schemas.openxmlformats.org/officeDocument/2006/math" xmlns:v="urn:schemas-microsoft-com:vml" xmlns:wp14="http://schemas.microsoft.com/office/word/2010/wordprocessingDrawing" xmlns:wp="http://schemas.openxmlformats.org/drawingml/2006/wordprocessingDrawing" xmlns:w10="urn:schemas-microsoft-com:office:word" xmlns:w="http://schemas.openxmlformats.org/wordprocessingml/2006/main" xmlns:w14="http://schemas.microsoft.com/office/word/2010/wordml" xmlns:w15="http://schemas.microsoft.com/office/word/2012/wordml" xmlns:w16cex="http://schemas.microsoft.com/office/word/2018/wordml/cex" xmlns:w16cid="http://schemas.microsoft.com/office/word/2016/wordml/cid" xmlns:w16="http://schemas.microsoft.com/office/word/2018/wordml" xmlns:w16du="http://schemas.microsoft.com/office/word/2023/wordml/word16du" xmlns:w16sdtdh="http://schemas.microsoft.com/office/word/2020/wordml/sdtdatahash" xmlns:w16se="http://schemas.microsoft.com/office/word/2015/wordml/symex" xmlns:wpg="http://schemas.microsoft.com/office/word/2010/wordprocessingGroup" xmlns:wpi="http://schemas.microsoft.com/office/word/2010/wordprocessingInk" xmlns:wne="http://schemas.microsoft.com/office/word/2006/wordml" xmlns:wps="http://schemas.microsoft.com/office/word/2010/wordprocessingShape" mc:Ignorable="w14 w15 w16se w16cid w16 w16cex w16sdtdh w16du wp14">
   <w:abstractNum w:abstractNumId="0" w15:restartNumberingAfterBreak="0">
+    <w:nsid w:val="22D44916"/>
+    <w:multiLevelType w:val="multilevel"/>
+    <w:tmpl w:val="3ECEDC26"/>
+    <w:lvl w:ilvl="0">
+      <w:start w:val="1"/>
+      <w:numFmt w:val="bullet"/>
+      <w:lvlText w:val=""/>
+      <w:lvlJc w:val="left"/>
+      <w:pPr>
+        <w:tabs>
+          <w:tab w:val="num" w:pos="720"/>
+        </w:tabs>
+        <w:ind w:left="720" w:hanging="360"/>
+      </w:pPr>
+      <w:rPr>
+        <w:rFonts w:ascii="Symbol" w:hAnsi="Symbol" w:hint="default"/>
+        <w:sz w:val="20"/>
+      </w:rPr>
+    </w:lvl>
+    <w:lvl w:ilvl="1">
+      <w:start w:val="1"/>
+      <w:numFmt w:val="bullet"/>
+      <w:lvlText w:val="o"/>
+      <w:lvlJc w:val="left"/>
+      <w:pPr>
+        <w:tabs>
+          <w:tab w:val="num" w:pos="1440"/>
+        </w:tabs>
+        <w:ind w:left="1440" w:hanging="360"/>
+      </w:pPr>
+      <w:rPr>
+        <w:rFonts w:ascii="Courier New" w:hAnsi="Courier New" w:hint="default"/>
+        <w:sz w:val="20"/>
+      </w:rPr>
+    </w:lvl>
+    <w:lvl w:ilvl="2" w:tentative="1">
+      <w:start w:val="1"/>
+      <w:numFmt w:val="bullet"/>
+      <w:lvlText w:val=""/>
+      <w:lvlJc w:val="left"/>
+      <w:pPr>
+        <w:tabs>
+          <w:tab w:val="num" w:pos="2160"/>
+        </w:tabs>
+        <w:ind w:left="2160" w:hanging="360"/>
+      </w:pPr>
+      <w:rPr>
+        <w:rFonts w:ascii="Wingdings" w:hAnsi="Wingdings" w:hint="default"/>
+        <w:sz w:val="20"/>
+      </w:rPr>
+    </w:lvl>
+    <w:lvl w:ilvl="3" w:tentative="1">
+      <w:start w:val="1"/>
+      <w:numFmt w:val="bullet"/>
+      <w:lvlText w:val=""/>
+      <w:lvlJc w:val="left"/>
+      <w:pPr>
+        <w:tabs>
+          <w:tab w:val="num" w:pos="2880"/>
+        </w:tabs>
+        <w:ind w:left="2880" w:hanging="360"/>
+      </w:pPr>
+      <w:rPr>
+        <w:rFonts w:ascii="Wingdings" w:hAnsi="Wingdings" w:hint="default"/>
+        <w:sz w:val="20"/>
+      </w:rPr>
+    </w:lvl>
+    <w:lvl w:ilvl="4" w:tentative="1">
+      <w:start w:val="1"/>
+      <w:numFmt w:val="bullet"/>
+      <w:lvlText w:val=""/>
+      <w:lvlJc w:val="left"/>
+      <w:pPr>
+        <w:tabs>
+          <w:tab w:val="num" w:pos="3600"/>
+        </w:tabs>
+        <w:ind w:left="3600" w:hanging="360"/>
+      </w:pPr>
+      <w:rPr>
+        <w:rFonts w:ascii="Wingdings" w:hAnsi="Wingdings" w:hint="default"/>
+        <w:sz w:val="20"/>
+      </w:rPr>
+    </w:lvl>
+    <w:lvl w:ilvl="5" w:tentative="1">
+      <w:start w:val="1"/>
+      <w:numFmt w:val="bullet"/>
+      <w:lvlText w:val=""/>
+      <w:lvlJc w:val="left"/>
+      <w:pPr>
+        <w:tabs>
+          <w:tab w:val="num" w:pos="4320"/>
+        </w:tabs>
+        <w:ind w:left="4320" w:hanging="360"/>
+      </w:pPr>
+      <w:rPr>
+        <w:rFonts w:ascii="Wingdings" w:hAnsi="Wingdings" w:hint="default"/>
+        <w:sz w:val="20"/>
+      </w:rPr>
+    </w:lvl>
+    <w:lvl w:ilvl="6" w:tentative="1">
+      <w:start w:val="1"/>
+      <w:numFmt w:val="bullet"/>
+      <w:lvlText w:val=""/>
+      <w:lvlJc w:val="left"/>
+      <w:pPr>
+        <w:tabs>
+          <w:tab w:val="num" w:pos="5040"/>
+        </w:tabs>
+        <w:ind w:left="5040" w:hanging="360"/>
+      </w:pPr>
+      <w:rPr>
+        <w:rFonts w:ascii="Wingdings" w:hAnsi="Wingdings" w:hint="default"/>
+        <w:sz w:val="20"/>
+      </w:rPr>
+    </w:lvl>
+    <w:lvl w:ilvl="7" w:tentative="1">
+      <w:start w:val="1"/>
+      <w:numFmt w:val="bullet"/>
+      <w:lvlText w:val=""/>
+      <w:lvlJc w:val="left"/>
+      <w:pPr>
+        <w:tabs>
+          <w:tab w:val="num" w:pos="5760"/>
+        </w:tabs>
+        <w:ind w:left="5760" w:hanging="360"/>
+      </w:pPr>
+      <w:rPr>
+        <w:rFonts w:ascii="Wingdings" w:hAnsi="Wingdings" w:hint="default"/>
+        <w:sz w:val="20"/>
+      </w:rPr>
+    </w:lvl>
+    <w:lvl w:ilvl="8" w:tentative="1">
+      <w:start w:val="1"/>
+      <w:numFmt w:val="bullet"/>
+      <w:lvlText w:val=""/>
+      <w:lvlJc w:val="left"/>
+      <w:pPr>
+        <w:tabs>
+          <w:tab w:val="num" w:pos="6480"/>
+        </w:tabs>
+        <w:ind w:left="6480" w:hanging="360"/>
+      </w:pPr>
+      <w:rPr>
+        <w:rFonts w:ascii="Wingdings" w:hAnsi="Wingdings" w:hint="default"/>
+        <w:sz w:val="20"/>
+      </w:rPr>
+    </w:lvl>
+  </w:abstractNum>
+  <w:abstractNum w:abstractNumId="1" w15:restartNumberingAfterBreak="0">
     <w:nsid w:val="278A072B"/>
     <w:multiLevelType w:val="hybridMultilevel"/>
     <w:tmpl w:val="10B2B8FE"/>
@@ -1599,6 +2020,9 @@
     </w:lvl>
   </w:abstractNum>
   <w:num w:numId="1" w16cid:durableId="1657875655">
+    <w:abstractNumId w:val="1"/>
+  </w:num>
+  <w:num w:numId="2" w16cid:durableId="521019642">
     <w:abstractNumId w:val="0"/>
   </w:num>
 </w:numbering>
@@ -2205,7 +2629,6 @@
   <w:style w:type="character" w:default="1" w:styleId="DefaultParagraphFont">
     <w:name w:val="Default Paragraph Font"/>
     <w:uiPriority w:val="1"/>
-    <w:semiHidden/>
     <w:unhideWhenUsed/>
   </w:style>
   <w:style w:type="table" w:default="1" w:styleId="TableNormal">

</xml_diff>

<commit_message>
Update market design project document and remove temporary file
</commit_message>
<xml_diff>
--- a/Market design project.docx
+++ b/Market design project.docx
@@ -1446,6 +1446,12 @@
       <w:r>
         <w:t>, it still ensures all teachers have a room, and the school has functioned with this system for the past few years without any issues.</w:t>
       </w:r>
+    </w:p>
+    <w:p>
+      <w:pPr>
+        <w:ind w:firstLine="720"/>
+        <w:jc w:val="both"/>
+      </w:pPr>
     </w:p>
     <w:p>
       <w:r>

</xml_diff>